<commit_message>
work division report is updated
</commit_message>
<xml_diff>
--- a/work-division report.docx
+++ b/work-division report.docx
@@ -10,6 +10,7 @@
           <w:docPartUnique/>
         </w:docPartObj>
       </w:sdtPr>
+      <w:sdtEndPr/>
       <w:sdtContent>
         <w:p>
           <w:r>
@@ -626,6 +627,7 @@
                                     <w:dataBinding w:prefixMappings="xmlns:ns0='http://purl.org/dc/elements/1.1/' xmlns:ns1='http://schemas.openxmlformats.org/package/2006/metadata/core-properties' " w:xpath="/ns1:coreProperties[1]/ns0:title[1]" w:storeItemID="{6C3C8BC8-F283-45AE-878A-BAB7291924A1}"/>
                                     <w:text/>
                                   </w:sdtPr>
+                                  <w:sdtEndPr/>
                                   <w:sdtContent>
                                     <w:p>
                                       <w:pPr>
@@ -664,6 +666,7 @@
                                     <w:dataBinding w:prefixMappings="xmlns:ns0='http://purl.org/dc/elements/1.1/' xmlns:ns1='http://schemas.openxmlformats.org/package/2006/metadata/core-properties' " w:xpath="/ns1:coreProperties[1]/ns0:subject[1]" w:storeItemID="{6C3C8BC8-F283-45AE-878A-BAB7291924A1}"/>
                                     <w:text/>
                                   </w:sdtPr>
+                                  <w:sdtEndPr/>
                                   <w:sdtContent>
                                     <w:p>
                                       <w:pPr>
@@ -1617,7 +1620,7 @@
     <w:tbl>
       <w:tblPr>
         <w:tblStyle w:val="TableGrid"/>
-        <w:tblW w:w="10201" w:type="dxa"/>
+        <w:tblW w:w="10938" w:type="dxa"/>
         <w:tblInd w:w="-595" w:type="dxa"/>
         <w:tblLook w:val="04A0" w:firstRow="1" w:lastRow="0" w:firstColumn="1" w:lastColumn="0" w:noHBand="0" w:noVBand="1"/>
       </w:tblPr>
@@ -1626,7 +1629,7 @@
         <w:gridCol w:w="3012"/>
         <w:gridCol w:w="2835"/>
         <w:gridCol w:w="2296"/>
-        <w:gridCol w:w="255"/>
+        <w:gridCol w:w="992"/>
       </w:tblGrid>
       <w:tr>
         <w:tc>
@@ -1703,7 +1706,7 @@
         </w:tc>
         <w:tc>
           <w:tcPr>
-            <w:tcW w:w="255" w:type="dxa"/>
+            <w:tcW w:w="992" w:type="dxa"/>
           </w:tcPr>
           <w:p>
             <w:pPr>
@@ -1793,11 +1796,17 @@
                 <w:lang w:val="en-US"/>
               </w:rPr>
             </w:pPr>
-          </w:p>
-        </w:tc>
-        <w:tc>
-          <w:tcPr>
-            <w:tcW w:w="255" w:type="dxa"/>
+            <w:r>
+              <w:rPr>
+                <w:lang w:val="en-US"/>
+              </w:rPr>
+              <w:t>completed</w:t>
+            </w:r>
+          </w:p>
+        </w:tc>
+        <w:tc>
+          <w:tcPr>
+            <w:tcW w:w="992" w:type="dxa"/>
           </w:tcPr>
           <w:p>
             <w:pPr>
@@ -1859,7 +1868,7 @@
         </w:tc>
         <w:tc>
           <w:tcPr>
-            <w:tcW w:w="255" w:type="dxa"/>
+            <w:tcW w:w="992" w:type="dxa"/>
           </w:tcPr>
           <w:p>
             <w:pPr>
@@ -1921,7 +1930,7 @@
         </w:tc>
         <w:tc>
           <w:tcPr>
-            <w:tcW w:w="255" w:type="dxa"/>
+            <w:tcW w:w="992" w:type="dxa"/>
           </w:tcPr>
           <w:p>
             <w:pPr>
@@ -1983,7 +1992,7 @@
         </w:tc>
         <w:tc>
           <w:tcPr>
-            <w:tcW w:w="255" w:type="dxa"/>
+            <w:tcW w:w="992" w:type="dxa"/>
           </w:tcPr>
           <w:p>
             <w:pPr>
@@ -2045,7 +2054,7 @@
         </w:tc>
         <w:tc>
           <w:tcPr>
-            <w:tcW w:w="255" w:type="dxa"/>
+            <w:tcW w:w="992" w:type="dxa"/>
           </w:tcPr>
           <w:p>
             <w:pPr>
@@ -2107,7 +2116,7 @@
         </w:tc>
         <w:tc>
           <w:tcPr>
-            <w:tcW w:w="255" w:type="dxa"/>
+            <w:tcW w:w="992" w:type="dxa"/>
           </w:tcPr>
           <w:p>
             <w:pPr>
@@ -2169,7 +2178,7 @@
         </w:tc>
         <w:tc>
           <w:tcPr>
-            <w:tcW w:w="255" w:type="dxa"/>
+            <w:tcW w:w="992" w:type="dxa"/>
           </w:tcPr>
           <w:p>
             <w:pPr>
@@ -2399,6 +2408,12 @@
                 <w:lang w:val="en-US"/>
               </w:rPr>
             </w:pPr>
+            <w:r>
+              <w:rPr>
+                <w:lang w:val="en-US"/>
+              </w:rPr>
+              <w:t>completed</w:t>
+            </w:r>
           </w:p>
         </w:tc>
       </w:tr>
@@ -2431,6 +2446,12 @@
                 <w:lang w:val="en-US"/>
               </w:rPr>
             </w:pPr>
+            <w:r>
+              <w:rPr>
+                <w:lang w:val="en-US"/>
+              </w:rPr>
+              <w:t>Everyone</w:t>
+            </w:r>
           </w:p>
         </w:tc>
         <w:tc>
@@ -2455,6 +2476,12 @@
                 <w:lang w:val="en-US"/>
               </w:rPr>
             </w:pPr>
+            <w:r>
+              <w:rPr>
+                <w:lang w:val="en-US"/>
+              </w:rPr>
+              <w:t>completed</w:t>
+            </w:r>
           </w:p>
         </w:tc>
       </w:tr>
@@ -2517,6 +2544,12 @@
                 <w:lang w:val="en-US"/>
               </w:rPr>
             </w:pPr>
+            <w:r>
+              <w:rPr>
+                <w:lang w:val="en-US"/>
+              </w:rPr>
+              <w:t>completed</w:t>
+            </w:r>
           </w:p>
         </w:tc>
       </w:tr>
@@ -2917,6 +2950,12 @@
                 <w:lang w:val="en-US"/>
               </w:rPr>
             </w:pPr>
+            <w:r>
+              <w:rPr>
+                <w:lang w:val="en-US"/>
+              </w:rPr>
+              <w:t>completed</w:t>
+            </w:r>
           </w:p>
         </w:tc>
       </w:tr>
@@ -2979,6 +3018,12 @@
                 <w:lang w:val="en-US"/>
               </w:rPr>
             </w:pPr>
+            <w:r>
+              <w:rPr>
+                <w:lang w:val="en-US"/>
+              </w:rPr>
+              <w:t>Completed</w:t>
+            </w:r>
           </w:p>
         </w:tc>
       </w:tr>
@@ -3065,6 +3110,12 @@
                 <w:lang w:val="en-US"/>
               </w:rPr>
             </w:pPr>
+            <w:r>
+              <w:rPr>
+                <w:lang w:val="en-US"/>
+              </w:rPr>
+              <w:t>Completed</w:t>
+            </w:r>
           </w:p>
         </w:tc>
       </w:tr>
@@ -3127,6 +3178,12 @@
                 <w:lang w:val="en-US"/>
               </w:rPr>
             </w:pPr>
+            <w:r>
+              <w:rPr>
+                <w:lang w:val="en-US"/>
+              </w:rPr>
+              <w:t>Completed</w:t>
+            </w:r>
           </w:p>
         </w:tc>
       </w:tr>
@@ -3510,6 +3567,18 @@
                 <w:lang w:val="en-US"/>
               </w:rPr>
             </w:pPr>
+            <w:r>
+              <w:rPr>
+                <w:lang w:val="en-US"/>
+              </w:rPr>
+              <w:t xml:space="preserve">    </w:t>
+            </w:r>
+            <w:r>
+              <w:rPr>
+                <w:lang w:val="en-US"/>
+              </w:rPr>
+              <w:t>Completed</w:t>
+            </w:r>
           </w:p>
         </w:tc>
       </w:tr>
@@ -3572,6 +3641,18 @@
                 <w:lang w:val="en-US"/>
               </w:rPr>
             </w:pPr>
+            <w:r>
+              <w:rPr>
+                <w:lang w:val="en-US"/>
+              </w:rPr>
+              <w:t xml:space="preserve">      </w:t>
+            </w:r>
+            <w:r>
+              <w:rPr>
+                <w:lang w:val="en-US"/>
+              </w:rPr>
+              <w:t>Completed</w:t>
+            </w:r>
           </w:p>
         </w:tc>
       </w:tr>
@@ -3634,6 +3715,18 @@
                 <w:lang w:val="en-US"/>
               </w:rPr>
             </w:pPr>
+            <w:r>
+              <w:rPr>
+                <w:lang w:val="en-US"/>
+              </w:rPr>
+              <w:t xml:space="preserve">      </w:t>
+            </w:r>
+            <w:r>
+              <w:rPr>
+                <w:lang w:val="en-US"/>
+              </w:rPr>
+              <w:t>Completed</w:t>
+            </w:r>
           </w:p>
         </w:tc>
       </w:tr>
@@ -3700,6 +3793,18 @@
                 <w:lang w:val="en-US"/>
               </w:rPr>
             </w:pPr>
+            <w:r>
+              <w:rPr>
+                <w:lang w:val="en-US"/>
+              </w:rPr>
+              <w:t xml:space="preserve">       </w:t>
+            </w:r>
+            <w:r>
+              <w:rPr>
+                <w:lang w:val="en-US"/>
+              </w:rPr>
+              <w:t>Completed</w:t>
+            </w:r>
           </w:p>
         </w:tc>
       </w:tr>
@@ -3992,13 +4097,7 @@
               <w:rPr>
                 <w:lang w:val="en-US"/>
               </w:rPr>
-              <w:t xml:space="preserve">    </w:t>
-            </w:r>
-            <w:r>
-              <w:rPr>
-                <w:lang w:val="en-US"/>
-              </w:rPr>
-              <w:t>Application</w:t>
+              <w:t xml:space="preserve">    Application</w:t>
             </w:r>
           </w:p>
         </w:tc>
@@ -4042,6 +4141,18 @@
                 <w:lang w:val="en-US"/>
               </w:rPr>
             </w:pPr>
+            <w:r>
+              <w:rPr>
+                <w:lang w:val="en-US"/>
+              </w:rPr>
+              <w:t xml:space="preserve">        </w:t>
+            </w:r>
+            <w:r>
+              <w:rPr>
+                <w:lang w:val="en-US"/>
+              </w:rPr>
+              <w:t>Completed</w:t>
+            </w:r>
           </w:p>
         </w:tc>
       </w:tr>
@@ -4112,6 +4223,18 @@
                 <w:lang w:val="en-US"/>
               </w:rPr>
             </w:pPr>
+            <w:r>
+              <w:rPr>
+                <w:lang w:val="en-US"/>
+              </w:rPr>
+              <w:t xml:space="preserve">         </w:t>
+            </w:r>
+            <w:r>
+              <w:rPr>
+                <w:lang w:val="en-US"/>
+              </w:rPr>
+              <w:t>Completed</w:t>
+            </w:r>
           </w:p>
         </w:tc>
       </w:tr>
@@ -4174,6 +4297,18 @@
                 <w:lang w:val="en-US"/>
               </w:rPr>
             </w:pPr>
+            <w:r>
+              <w:rPr>
+                <w:lang w:val="en-US"/>
+              </w:rPr>
+              <w:t xml:space="preserve">         </w:t>
+            </w:r>
+            <w:r>
+              <w:rPr>
+                <w:lang w:val="en-US"/>
+              </w:rPr>
+              <w:t>Completed</w:t>
+            </w:r>
           </w:p>
         </w:tc>
       </w:tr>
@@ -4566,6 +4701,24 @@
                 <w:lang w:val="en-US"/>
               </w:rPr>
             </w:pPr>
+            <w:r>
+              <w:rPr>
+                <w:lang w:val="en-US"/>
+              </w:rPr>
+              <w:t xml:space="preserve">   </w:t>
+            </w:r>
+            <w:r>
+              <w:rPr>
+                <w:lang w:val="en-US"/>
+              </w:rPr>
+              <w:t>Completed</w:t>
+            </w:r>
+            <w:r>
+              <w:rPr>
+                <w:lang w:val="en-US"/>
+              </w:rPr>
+              <w:t xml:space="preserve"> </w:t>
+            </w:r>
           </w:p>
         </w:tc>
       </w:tr>
@@ -4636,6 +4789,12 @@
                 <w:lang w:val="en-US"/>
               </w:rPr>
             </w:pPr>
+            <w:r>
+              <w:rPr>
+                <w:lang w:val="en-US"/>
+              </w:rPr>
+              <w:t>Completed</w:t>
+            </w:r>
           </w:p>
         </w:tc>
       </w:tr>
@@ -4698,6 +4857,18 @@
                 <w:lang w:val="en-US"/>
               </w:rPr>
             </w:pPr>
+            <w:r>
+              <w:rPr>
+                <w:lang w:val="en-US"/>
+              </w:rPr>
+              <w:t xml:space="preserve">  </w:t>
+            </w:r>
+            <w:r>
+              <w:rPr>
+                <w:lang w:val="en-US"/>
+              </w:rPr>
+              <w:t>Completed</w:t>
+            </w:r>
           </w:p>
         </w:tc>
       </w:tr>
@@ -5107,6 +5278,12 @@
                 <w:lang w:val="en-US"/>
               </w:rPr>
             </w:pPr>
+            <w:r>
+              <w:rPr>
+                <w:lang w:val="en-US"/>
+              </w:rPr>
+              <w:t>Completed</w:t>
+            </w:r>
           </w:p>
         </w:tc>
       </w:tr>
@@ -5169,6 +5346,12 @@
                 <w:lang w:val="en-US"/>
               </w:rPr>
             </w:pPr>
+            <w:r>
+              <w:rPr>
+                <w:lang w:val="en-US"/>
+              </w:rPr>
+              <w:t>Completed</w:t>
+            </w:r>
           </w:p>
         </w:tc>
       </w:tr>
@@ -5231,6 +5414,12 @@
                 <w:lang w:val="en-US"/>
               </w:rPr>
             </w:pPr>
+            <w:r>
+              <w:rPr>
+                <w:lang w:val="en-US"/>
+              </w:rPr>
+              <w:t>Completed</w:t>
+            </w:r>
           </w:p>
         </w:tc>
       </w:tr>
@@ -5301,6 +5490,12 @@
                 <w:lang w:val="en-US"/>
               </w:rPr>
             </w:pPr>
+            <w:r>
+              <w:rPr>
+                <w:lang w:val="en-US"/>
+              </w:rPr>
+              <w:t>Completed</w:t>
+            </w:r>
           </w:p>
         </w:tc>
       </w:tr>
@@ -5637,6 +5832,18 @@
                 <w:lang w:val="en-US"/>
               </w:rPr>
             </w:pPr>
+            <w:r>
+              <w:rPr>
+                <w:lang w:val="en-US"/>
+              </w:rPr>
+              <w:t xml:space="preserve">      </w:t>
+            </w:r>
+            <w:r>
+              <w:rPr>
+                <w:lang w:val="en-US"/>
+              </w:rPr>
+              <w:t>Completed</w:t>
+            </w:r>
           </w:p>
         </w:tc>
       </w:tr>
@@ -5699,6 +5906,18 @@
                 <w:lang w:val="en-US"/>
               </w:rPr>
             </w:pPr>
+            <w:r>
+              <w:rPr>
+                <w:lang w:val="en-US"/>
+              </w:rPr>
+              <w:t xml:space="preserve">     </w:t>
+            </w:r>
+            <w:r>
+              <w:rPr>
+                <w:lang w:val="en-US"/>
+              </w:rPr>
+              <w:t>Completed</w:t>
+            </w:r>
           </w:p>
         </w:tc>
       </w:tr>
@@ -5769,6 +5988,18 @@
                 <w:lang w:val="en-US"/>
               </w:rPr>
             </w:pPr>
+            <w:r>
+              <w:rPr>
+                <w:lang w:val="en-US"/>
+              </w:rPr>
+              <w:t xml:space="preserve">     </w:t>
+            </w:r>
+            <w:r>
+              <w:rPr>
+                <w:lang w:val="en-US"/>
+              </w:rPr>
+              <w:t>Completed</w:t>
+            </w:r>
           </w:p>
         </w:tc>
       </w:tr>
@@ -5805,15 +6036,7 @@
               <w:rPr>
                 <w:lang w:val="en-US"/>
               </w:rPr>
-              <w:t xml:space="preserve">  </w:t>
-            </w:r>
-            <w:bookmarkStart w:id="9" w:name="_GoBack"/>
-            <w:bookmarkEnd w:id="9"/>
-            <w:r>
-              <w:rPr>
-                <w:lang w:val="en-US"/>
-              </w:rPr>
-              <w:t xml:space="preserve"> Alex</w:t>
+              <w:t xml:space="preserve">   Alex</w:t>
             </w:r>
           </w:p>
         </w:tc>
@@ -5839,6 +6062,18 @@
                 <w:lang w:val="en-US"/>
               </w:rPr>
             </w:pPr>
+            <w:r>
+              <w:rPr>
+                <w:lang w:val="en-US"/>
+              </w:rPr>
+              <w:t xml:space="preserve">     </w:t>
+            </w:r>
+            <w:r>
+              <w:rPr>
+                <w:lang w:val="en-US"/>
+              </w:rPr>
+              <w:t>Completed</w:t>
+            </w:r>
           </w:p>
         </w:tc>
       </w:tr>
@@ -5993,6 +6228,32 @@
         </w:tc>
       </w:tr>
     </w:tbl>
+    <w:p>
+      <w:pPr>
+        <w:pStyle w:val="Heading1"/>
+        <w:rPr>
+          <w:lang w:val="en-US"/>
+        </w:rPr>
+      </w:pPr>
+      <w:r>
+        <w:rPr>
+          <w:lang w:val="en-US"/>
+        </w:rPr>
+        <w:t xml:space="preserve">                                            </w:t>
+      </w:r>
+      <w:r>
+        <w:rPr>
+          <w:lang w:val="en-US"/>
+        </w:rPr>
+        <w:t>Week</w:t>
+      </w:r>
+      <w:r>
+        <w:rPr>
+          <w:lang w:val="en-US"/>
+        </w:rPr>
+        <w:t>9</w:t>
+      </w:r>
+    </w:p>
     <w:p>
       <w:pPr>
         <w:rPr>
@@ -6000,6 +6261,578 @@
         </w:rPr>
       </w:pPr>
     </w:p>
+    <w:tbl>
+      <w:tblPr>
+        <w:tblStyle w:val="TableGrid"/>
+        <w:tblW w:w="10915" w:type="dxa"/>
+        <w:tblInd w:w="-714" w:type="dxa"/>
+        <w:tblLook w:val="04A0" w:firstRow="1" w:lastRow="0" w:firstColumn="1" w:lastColumn="0" w:noHBand="0" w:noVBand="1"/>
+      </w:tblPr>
+      <w:tblGrid>
+        <w:gridCol w:w="2968"/>
+        <w:gridCol w:w="2561"/>
+        <w:gridCol w:w="3118"/>
+        <w:gridCol w:w="2268"/>
+      </w:tblGrid>
+      <w:tr>
+        <w:tc>
+          <w:tcPr>
+            <w:tcW w:w="2968" w:type="dxa"/>
+          </w:tcPr>
+          <w:p>
+            <w:pPr>
+              <w:rPr>
+                <w:lang w:val="en-US"/>
+              </w:rPr>
+            </w:pPr>
+            <w:r>
+              <w:rPr>
+                <w:lang w:val="en-US"/>
+              </w:rPr>
+              <w:t>Tasks</w:t>
+            </w:r>
+          </w:p>
+        </w:tc>
+        <w:tc>
+          <w:tcPr>
+            <w:tcW w:w="2561" w:type="dxa"/>
+          </w:tcPr>
+          <w:p>
+            <w:pPr>
+              <w:rPr>
+                <w:lang w:val="en-US"/>
+              </w:rPr>
+            </w:pPr>
+            <w:r>
+              <w:rPr>
+                <w:lang w:val="en-US"/>
+              </w:rPr>
+              <w:t>Work assigned to member</w:t>
+            </w:r>
+          </w:p>
+        </w:tc>
+        <w:tc>
+          <w:tcPr>
+            <w:tcW w:w="3118" w:type="dxa"/>
+          </w:tcPr>
+          <w:p>
+            <w:pPr>
+              <w:rPr>
+                <w:lang w:val="en-US"/>
+              </w:rPr>
+            </w:pPr>
+            <w:r>
+              <w:rPr>
+                <w:lang w:val="en-US"/>
+              </w:rPr>
+              <w:t>Expected time to be completed</w:t>
+            </w:r>
+          </w:p>
+        </w:tc>
+        <w:tc>
+          <w:tcPr>
+            <w:tcW w:w="2268" w:type="dxa"/>
+          </w:tcPr>
+          <w:p>
+            <w:pPr>
+              <w:rPr>
+                <w:lang w:val="en-US"/>
+              </w:rPr>
+            </w:pPr>
+            <w:r>
+              <w:rPr>
+                <w:lang w:val="en-US"/>
+              </w:rPr>
+              <w:t xml:space="preserve">               Completed</w:t>
+            </w:r>
+          </w:p>
+        </w:tc>
+      </w:tr>
+      <w:tr>
+        <w:tc>
+          <w:tcPr>
+            <w:tcW w:w="2968" w:type="dxa"/>
+          </w:tcPr>
+          <w:p>
+            <w:pPr>
+              <w:rPr>
+                <w:lang w:val="en-US"/>
+              </w:rPr>
+            </w:pPr>
+            <w:r>
+              <w:rPr>
+                <w:lang w:val="en-US"/>
+              </w:rPr>
+              <w:t xml:space="preserve"> Documentation</w:t>
+            </w:r>
+          </w:p>
+        </w:tc>
+        <w:tc>
+          <w:tcPr>
+            <w:tcW w:w="2561" w:type="dxa"/>
+          </w:tcPr>
+          <w:p>
+            <w:pPr>
+              <w:rPr>
+                <w:lang w:val="en-US"/>
+              </w:rPr>
+            </w:pPr>
+            <w:r>
+              <w:rPr>
+                <w:lang w:val="en-US"/>
+              </w:rPr>
+              <w:t xml:space="preserve">  Dholon Akter</w:t>
+            </w:r>
+          </w:p>
+        </w:tc>
+        <w:tc>
+          <w:tcPr>
+            <w:tcW w:w="3118" w:type="dxa"/>
+          </w:tcPr>
+          <w:p>
+            <w:pPr>
+              <w:rPr>
+                <w:lang w:val="en-US"/>
+              </w:rPr>
+            </w:pPr>
+          </w:p>
+        </w:tc>
+        <w:tc>
+          <w:tcPr>
+            <w:tcW w:w="2268" w:type="dxa"/>
+          </w:tcPr>
+          <w:p>
+            <w:pPr>
+              <w:rPr>
+                <w:lang w:val="en-US"/>
+              </w:rPr>
+            </w:pPr>
+            <w:r>
+              <w:rPr>
+                <w:lang w:val="en-US"/>
+              </w:rPr>
+              <w:t xml:space="preserve">      Completed</w:t>
+            </w:r>
+          </w:p>
+        </w:tc>
+      </w:tr>
+      <w:tr>
+        <w:tc>
+          <w:tcPr>
+            <w:tcW w:w="2968" w:type="dxa"/>
+          </w:tcPr>
+          <w:p>
+            <w:pPr>
+              <w:rPr>
+                <w:lang w:val="en-US"/>
+              </w:rPr>
+            </w:pPr>
+            <w:r>
+              <w:rPr>
+                <w:lang w:val="en-US"/>
+              </w:rPr>
+              <w:t xml:space="preserve">   Use Cases</w:t>
+            </w:r>
+          </w:p>
+        </w:tc>
+        <w:tc>
+          <w:tcPr>
+            <w:tcW w:w="2561" w:type="dxa"/>
+          </w:tcPr>
+          <w:p>
+            <w:pPr>
+              <w:rPr>
+                <w:lang w:val="en-US"/>
+              </w:rPr>
+            </w:pPr>
+            <w:r>
+              <w:rPr>
+                <w:lang w:val="en-US"/>
+              </w:rPr>
+              <w:t xml:space="preserve">  </w:t>
+            </w:r>
+            <w:r>
+              <w:rPr>
+                <w:lang w:val="en-US"/>
+              </w:rPr>
+              <w:t>Sandro</w:t>
+            </w:r>
+          </w:p>
+        </w:tc>
+        <w:tc>
+          <w:tcPr>
+            <w:tcW w:w="3118" w:type="dxa"/>
+          </w:tcPr>
+          <w:p>
+            <w:pPr>
+              <w:rPr>
+                <w:lang w:val="en-US"/>
+              </w:rPr>
+            </w:pPr>
+          </w:p>
+        </w:tc>
+        <w:tc>
+          <w:tcPr>
+            <w:tcW w:w="2268" w:type="dxa"/>
+          </w:tcPr>
+          <w:p>
+            <w:pPr>
+              <w:rPr>
+                <w:lang w:val="en-US"/>
+              </w:rPr>
+            </w:pPr>
+            <w:r>
+              <w:rPr>
+                <w:lang w:val="en-US"/>
+              </w:rPr>
+              <w:t xml:space="preserve">     Completed</w:t>
+            </w:r>
+          </w:p>
+        </w:tc>
+      </w:tr>
+      <w:tr>
+        <w:tc>
+          <w:tcPr>
+            <w:tcW w:w="2968" w:type="dxa"/>
+          </w:tcPr>
+          <w:p>
+            <w:pPr>
+              <w:rPr>
+                <w:lang w:val="en-US"/>
+              </w:rPr>
+            </w:pPr>
+            <w:r>
+              <w:rPr>
+                <w:lang w:val="en-US"/>
+              </w:rPr>
+              <w:t xml:space="preserve">    User Interface</w:t>
+            </w:r>
+          </w:p>
+        </w:tc>
+        <w:tc>
+          <w:tcPr>
+            <w:tcW w:w="2561" w:type="dxa"/>
+          </w:tcPr>
+          <w:p>
+            <w:pPr>
+              <w:rPr>
+                <w:lang w:val="en-US"/>
+              </w:rPr>
+            </w:pPr>
+            <w:r>
+              <w:rPr>
+                <w:lang w:val="en-US"/>
+              </w:rPr>
+              <w:t xml:space="preserve">  F</w:t>
+            </w:r>
+            <w:r>
+              <w:rPr>
+                <w:lang w:val="en-US"/>
+              </w:rPr>
+              <w:t>AHIM</w:t>
+            </w:r>
+          </w:p>
+        </w:tc>
+        <w:tc>
+          <w:tcPr>
+            <w:tcW w:w="3118" w:type="dxa"/>
+          </w:tcPr>
+          <w:p>
+            <w:pPr>
+              <w:rPr>
+                <w:lang w:val="en-US"/>
+              </w:rPr>
+            </w:pPr>
+          </w:p>
+        </w:tc>
+        <w:tc>
+          <w:tcPr>
+            <w:tcW w:w="2268" w:type="dxa"/>
+          </w:tcPr>
+          <w:p>
+            <w:pPr>
+              <w:rPr>
+                <w:lang w:val="en-US"/>
+              </w:rPr>
+            </w:pPr>
+            <w:r>
+              <w:rPr>
+                <w:lang w:val="en-US"/>
+              </w:rPr>
+              <w:t xml:space="preserve">     Completed</w:t>
+            </w:r>
+          </w:p>
+        </w:tc>
+      </w:tr>
+      <w:tr>
+        <w:tc>
+          <w:tcPr>
+            <w:tcW w:w="2968" w:type="dxa"/>
+          </w:tcPr>
+          <w:p>
+            <w:pPr>
+              <w:rPr>
+                <w:lang w:val="en-US"/>
+              </w:rPr>
+            </w:pPr>
+            <w:r>
+              <w:rPr>
+                <w:lang w:val="en-US"/>
+              </w:rPr>
+              <w:t xml:space="preserve">     Application</w:t>
+            </w:r>
+          </w:p>
+        </w:tc>
+        <w:tc>
+          <w:tcPr>
+            <w:tcW w:w="2561" w:type="dxa"/>
+          </w:tcPr>
+          <w:p>
+            <w:pPr>
+              <w:rPr>
+                <w:lang w:val="en-US"/>
+              </w:rPr>
+            </w:pPr>
+            <w:r>
+              <w:rPr>
+                <w:lang w:val="en-US"/>
+              </w:rPr>
+              <w:t xml:space="preserve">   </w:t>
+            </w:r>
+            <w:proofErr w:type="spellStart"/>
+            <w:proofErr w:type="gramStart"/>
+            <w:r>
+              <w:rPr>
+                <w:lang w:val="en-US"/>
+              </w:rPr>
+              <w:t>Alex</w:t>
+            </w:r>
+            <w:r>
+              <w:rPr>
+                <w:lang w:val="en-US"/>
+              </w:rPr>
+              <w:t>,Dholon</w:t>
+            </w:r>
+            <w:proofErr w:type="spellEnd"/>
+            <w:proofErr w:type="gramEnd"/>
+          </w:p>
+        </w:tc>
+        <w:tc>
+          <w:tcPr>
+            <w:tcW w:w="3118" w:type="dxa"/>
+          </w:tcPr>
+          <w:p>
+            <w:pPr>
+              <w:rPr>
+                <w:lang w:val="en-US"/>
+              </w:rPr>
+            </w:pPr>
+          </w:p>
+        </w:tc>
+        <w:tc>
+          <w:tcPr>
+            <w:tcW w:w="2268" w:type="dxa"/>
+          </w:tcPr>
+          <w:p>
+            <w:pPr>
+              <w:rPr>
+                <w:lang w:val="en-US"/>
+              </w:rPr>
+            </w:pPr>
+            <w:r>
+              <w:rPr>
+                <w:lang w:val="en-US"/>
+              </w:rPr>
+              <w:t xml:space="preserve">     Completed</w:t>
+            </w:r>
+          </w:p>
+        </w:tc>
+      </w:tr>
+      <w:tr>
+        <w:tc>
+          <w:tcPr>
+            <w:tcW w:w="2968" w:type="dxa"/>
+          </w:tcPr>
+          <w:p>
+            <w:pPr>
+              <w:rPr>
+                <w:lang w:val="en-US"/>
+              </w:rPr>
+            </w:pPr>
+            <w:r>
+              <w:rPr>
+                <w:lang w:val="en-US"/>
+              </w:rPr>
+              <w:t xml:space="preserve">      Presentation</w:t>
+            </w:r>
+          </w:p>
+        </w:tc>
+        <w:tc>
+          <w:tcPr>
+            <w:tcW w:w="2561" w:type="dxa"/>
+          </w:tcPr>
+          <w:p>
+            <w:pPr>
+              <w:rPr>
+                <w:lang w:val="en-US"/>
+              </w:rPr>
+            </w:pPr>
+            <w:r>
+              <w:rPr>
+                <w:lang w:val="en-US"/>
+              </w:rPr>
+              <w:t xml:space="preserve">     </w:t>
+            </w:r>
+            <w:proofErr w:type="spellStart"/>
+            <w:r>
+              <w:rPr>
+                <w:lang w:val="en-US"/>
+              </w:rPr>
+              <w:t>Fredi</w:t>
+            </w:r>
+            <w:proofErr w:type="spellEnd"/>
+          </w:p>
+        </w:tc>
+        <w:tc>
+          <w:tcPr>
+            <w:tcW w:w="3118" w:type="dxa"/>
+          </w:tcPr>
+          <w:p>
+            <w:pPr>
+              <w:rPr>
+                <w:lang w:val="en-US"/>
+              </w:rPr>
+            </w:pPr>
+          </w:p>
+        </w:tc>
+        <w:tc>
+          <w:tcPr>
+            <w:tcW w:w="2268" w:type="dxa"/>
+          </w:tcPr>
+          <w:p>
+            <w:pPr>
+              <w:rPr>
+                <w:lang w:val="en-US"/>
+              </w:rPr>
+            </w:pPr>
+            <w:r>
+              <w:rPr>
+                <w:lang w:val="en-US"/>
+              </w:rPr>
+              <w:t xml:space="preserve">     </w:t>
+            </w:r>
+            <w:bookmarkStart w:id="9" w:name="_GoBack"/>
+            <w:bookmarkEnd w:id="9"/>
+            <w:r>
+              <w:rPr>
+                <w:lang w:val="en-US"/>
+              </w:rPr>
+              <w:t>completed</w:t>
+            </w:r>
+          </w:p>
+        </w:tc>
+      </w:tr>
+      <w:tr>
+        <w:tc>
+          <w:tcPr>
+            <w:tcW w:w="2968" w:type="dxa"/>
+          </w:tcPr>
+          <w:p>
+            <w:pPr>
+              <w:rPr>
+                <w:lang w:val="en-US"/>
+              </w:rPr>
+            </w:pPr>
+          </w:p>
+        </w:tc>
+        <w:tc>
+          <w:tcPr>
+            <w:tcW w:w="2561" w:type="dxa"/>
+          </w:tcPr>
+          <w:p>
+            <w:pPr>
+              <w:rPr>
+                <w:lang w:val="en-US"/>
+              </w:rPr>
+            </w:pPr>
+          </w:p>
+        </w:tc>
+        <w:tc>
+          <w:tcPr>
+            <w:tcW w:w="3118" w:type="dxa"/>
+          </w:tcPr>
+          <w:p>
+            <w:pPr>
+              <w:rPr>
+                <w:lang w:val="en-US"/>
+              </w:rPr>
+            </w:pPr>
+          </w:p>
+        </w:tc>
+        <w:tc>
+          <w:tcPr>
+            <w:tcW w:w="2268" w:type="dxa"/>
+          </w:tcPr>
+          <w:p>
+            <w:pPr>
+              <w:rPr>
+                <w:lang w:val="en-US"/>
+              </w:rPr>
+            </w:pPr>
+          </w:p>
+        </w:tc>
+      </w:tr>
+      <w:tr>
+        <w:tc>
+          <w:tcPr>
+            <w:tcW w:w="2968" w:type="dxa"/>
+          </w:tcPr>
+          <w:p>
+            <w:pPr>
+              <w:rPr>
+                <w:lang w:val="en-US"/>
+              </w:rPr>
+            </w:pPr>
+          </w:p>
+        </w:tc>
+        <w:tc>
+          <w:tcPr>
+            <w:tcW w:w="2561" w:type="dxa"/>
+          </w:tcPr>
+          <w:p>
+            <w:pPr>
+              <w:rPr>
+                <w:lang w:val="en-US"/>
+              </w:rPr>
+            </w:pPr>
+          </w:p>
+        </w:tc>
+        <w:tc>
+          <w:tcPr>
+            <w:tcW w:w="3118" w:type="dxa"/>
+          </w:tcPr>
+          <w:p>
+            <w:pPr>
+              <w:rPr>
+                <w:lang w:val="en-US"/>
+              </w:rPr>
+            </w:pPr>
+          </w:p>
+        </w:tc>
+        <w:tc>
+          <w:tcPr>
+            <w:tcW w:w="2268" w:type="dxa"/>
+          </w:tcPr>
+          <w:p>
+            <w:pPr>
+              <w:rPr>
+                <w:lang w:val="en-US"/>
+              </w:rPr>
+            </w:pPr>
+          </w:p>
+        </w:tc>
+      </w:tr>
+    </w:tbl>
     <w:p>
       <w:pPr>
         <w:rPr>
@@ -6875,7 +7708,7 @@
 </file>
 
 <file path=customXml/itemProps1.xml><?xml version="1.0" encoding="utf-8"?>
-<ds:datastoreItem xmlns:ds="http://schemas.openxmlformats.org/officeDocument/2006/customXml" ds:itemID="{EB133035-246A-4116-8E94-8876597C169D}">
+<ds:datastoreItem xmlns:ds="http://schemas.openxmlformats.org/officeDocument/2006/customXml" ds:itemID="{2D30F31E-6CB3-45FF-88AD-097D1C5B3471}">
   <ds:schemaRefs>
     <ds:schemaRef ds:uri="http://schemas.openxmlformats.org/officeDocument/2006/bibliography"/>
   </ds:schemaRefs>

</xml_diff>